<commit_message>
updated to correct version of final written report
</commit_message>
<xml_diff>
--- a/Final Report.docx
+++ b/Final Report.docx
@@ -4,72 +4,6 @@
   <w:body>
     <w:p>
       <w:pPr>
-        <w:pStyle w:val="Title"/>
-        <w:keepNext w:val="0"/>
-        <w:keepLines w:val="0"/>
-        <w:pageBreakBefore w:val="0"/>
-        <w:widowControl w:val="0"/>
-        <w:pBdr>
-          <w:top w:space="0" w:sz="0" w:val="nil"/>
-          <w:left w:space="0" w:sz="0" w:val="nil"/>
-          <w:bottom w:space="0" w:sz="0" w:val="nil"/>
-          <w:right w:space="0" w:sz="0" w:val="nil"/>
-          <w:between w:space="0" w:sz="0" w:val="nil"/>
-        </w:pBdr>
-        <w:shd w:fill="auto" w:val="clear"/>
-        <w:spacing w:after="0" w:before="0" w:line="276" w:lineRule="auto"/>
-        <w:ind w:left="0" w:right="0" w:firstLine="0"/>
-        <w:jc w:val="left"/>
-        <w:rPr>
-          <w:rFonts w:ascii="Arial" w:cs="Arial" w:eastAsia="Arial" w:hAnsi="Arial"/>
-          <w:b w:val="0"/>
-          <w:bCs w:val="0"/>
-          <w:i w:val="0"/>
-          <w:iCs w:val="0"/>
-          <w:smallCaps w:val="0"/>
-          <w:strike w:val="0"/>
-          <w:color w:val="000000"/>
-          <w:sz w:val="22"/>
-          <w:szCs w:val="22"/>
-          <w:u w:val="none"/>
-          <w:shd w:fill="auto" w:val="clear"/>
-          <w:vertAlign w:val="baseline"/>
-        </w:rPr>
-        <w:sectPr>
-          <w:pgSz w:h="15840" w:w="12240" w:orient="portrait"/>
-          <w:pgMar w:bottom="1440" w:top="1440" w:left="1440" w:right="1440" w:header="720" w:footer="720"/>
-          <w:pgNumType w:start="1"/>
-        </w:sectPr>
-      </w:pPr>
-      <w:bookmarkStart w:colFirst="0" w:colLast="0" w:name="_fj2d8k7oqj37" w:id="0"/>
-      <w:bookmarkEnd w:id="0"/>
-      <w:r>
-        <w:rPr>
-          <w:rFonts w:ascii="Arial" w:cs="Arial" w:eastAsia="Arial" w:hAnsi="Arial"/>
-          <w:b w:val="0"/>
-          <w:bCs w:val="0"/>
-          <w:i w:val="0"/>
-          <w:iCs w:val="0"/>
-          <w:smallCaps w:val="0"/>
-          <w:strike w:val="0"/>
-          <w:color w:val="000000"/>
-          <w:sz w:val="52"/>
-          <w:szCs w:val="52"/>
-          <w:u w:val="none"/>
-          <w:shd w:fill="auto" w:val="clear"/>
-          <w:vertAlign w:val="baseline"/>
-          <w:rtl w:val="0"/>
-        </w:rPr>
-        <w:t xml:space="preserve">Tab 1</w:t>
-      </w:r>
-      <w:r>
-        <w:rPr>
-          <w:rtl w:val="0"/>
-        </w:rPr>
-      </w:r>
-    </w:p>
-    <w:p>
-      <w:pPr>
         <w:jc w:val="center"/>
         <w:rPr>
           <w:rFonts w:ascii="Times New Roman" w:cs="Times New Roman" w:eastAsia="Times New Roman" w:hAnsi="Times New Roman"/>
@@ -656,12 +590,12 @@
           <wp:inline distB="114300" distT="114300" distL="114300" distR="114300">
             <wp:extent cx="4617599" cy="2698235"/>
             <wp:effectExtent b="0" l="0" r="0" t="0"/>
-            <wp:docPr id="7" name="image1.png"/>
+            <wp:docPr id="1" name="image5.png"/>
             <a:graphic>
               <a:graphicData uri="http://schemas.openxmlformats.org/drawingml/2006/picture">
                 <pic:pic>
                   <pic:nvPicPr>
-                    <pic:cNvPr id="0" name="image1.png"/>
+                    <pic:cNvPr id="0" name="image5.png"/>
                     <pic:cNvPicPr preferRelativeResize="0"/>
                   </pic:nvPicPr>
                   <pic:blipFill>
@@ -751,12 +685,12 @@
           <wp:inline distB="114300" distT="114300" distL="114300" distR="114300">
             <wp:extent cx="4510088" cy="2781513"/>
             <wp:effectExtent b="0" l="0" r="0" t="0"/>
-            <wp:docPr id="9" name="image5.png"/>
+            <wp:docPr id="6" name="image3.png"/>
             <a:graphic>
               <a:graphicData uri="http://schemas.openxmlformats.org/drawingml/2006/picture">
                 <pic:pic>
                   <pic:nvPicPr>
-                    <pic:cNvPr id="0" name="image5.png"/>
+                    <pic:cNvPr id="0" name="image3.png"/>
                     <pic:cNvPicPr preferRelativeResize="0"/>
                   </pic:nvPicPr>
                   <pic:blipFill>
@@ -835,12 +769,12 @@
           <wp:inline distB="114300" distT="114300" distL="114300" distR="114300">
             <wp:extent cx="4497028" cy="2769431"/>
             <wp:effectExtent b="0" l="0" r="0" t="0"/>
-            <wp:docPr id="4" name="image3.png"/>
+            <wp:docPr id="2" name="image1.png"/>
             <a:graphic>
               <a:graphicData uri="http://schemas.openxmlformats.org/drawingml/2006/picture">
                 <pic:pic>
                   <pic:nvPicPr>
-                    <pic:cNvPr id="0" name="image3.png"/>
+                    <pic:cNvPr id="0" name="image1.png"/>
                     <pic:cNvPicPr preferRelativeResize="0"/>
                   </pic:nvPicPr>
                   <pic:blipFill>
@@ -926,12 +860,12 @@
           <wp:inline distB="114300" distT="114300" distL="114300" distR="114300">
             <wp:extent cx="4342403" cy="3975181"/>
             <wp:effectExtent b="0" l="0" r="0" t="0"/>
-            <wp:docPr descr="Correlation Matrix" id="8" name="image10.png"/>
+            <wp:docPr descr="Correlation Matrix" id="4" name="image11.png"/>
             <a:graphic>
               <a:graphicData uri="http://schemas.openxmlformats.org/drawingml/2006/picture">
                 <pic:pic>
                   <pic:nvPicPr>
-                    <pic:cNvPr descr="Correlation Matrix" id="0" name="image10.png"/>
+                    <pic:cNvPr descr="Correlation Matrix" id="0" name="image11.png"/>
                     <pic:cNvPicPr preferRelativeResize="0"/>
                   </pic:nvPicPr>
                   <pic:blipFill>
@@ -1035,12 +969,12 @@
           <wp:inline distB="114300" distT="114300" distL="114300" distR="114300">
             <wp:extent cx="4712676" cy="2326760"/>
             <wp:effectExtent b="0" l="0" r="0" t="0"/>
-            <wp:docPr id="6" name="image11.png"/>
+            <wp:docPr id="5" name="image8.png"/>
             <a:graphic>
               <a:graphicData uri="http://schemas.openxmlformats.org/drawingml/2006/picture">
                 <pic:pic>
                   <pic:nvPicPr>
-                    <pic:cNvPr id="0" name="image11.png"/>
+                    <pic:cNvPr id="0" name="image8.png"/>
                     <pic:cNvPicPr preferRelativeResize="0"/>
                   </pic:nvPicPr>
                   <pic:blipFill>
@@ -1130,12 +1064,12 @@
           <wp:inline distB="114300" distT="114300" distL="114300" distR="114300">
             <wp:extent cx="5943600" cy="952500"/>
             <wp:effectExtent b="0" l="0" r="0" t="0"/>
-            <wp:docPr id="5" name="image8.png"/>
+            <wp:docPr id="7" name="image6.png"/>
             <a:graphic>
               <a:graphicData uri="http://schemas.openxmlformats.org/drawingml/2006/picture">
                 <pic:pic>
                   <pic:nvPicPr>
-                    <pic:cNvPr id="0" name="image8.png"/>
+                    <pic:cNvPr id="0" name="image6.png"/>
                     <pic:cNvPicPr preferRelativeResize="0"/>
                   </pic:nvPicPr>
                   <pic:blipFill>
@@ -1510,6 +1444,7 @@
     </w:p>
     <w:p>
       <w:pPr>
+        <w:ind w:left="0" w:firstLine="0"/>
         <w:rPr>
           <w:rFonts w:ascii="Times New Roman" w:cs="Times New Roman" w:eastAsia="Times New Roman" w:hAnsi="Times New Roman"/>
           <w:sz w:val="24"/>
@@ -1543,20 +1478,48 @@
     </w:p>
     <w:p>
       <w:pPr>
-        <w:rPr>
-          <w:rFonts w:ascii="Times New Roman" w:cs="Times New Roman" w:eastAsia="Times New Roman" w:hAnsi="Times New Roman"/>
-          <w:sz w:val="24"/>
-          <w:szCs w:val="24"/>
-        </w:rPr>
-      </w:pPr>
-      <w:r>
-        <w:rPr>
-          <w:rFonts w:ascii="Times New Roman" w:cs="Times New Roman" w:eastAsia="Times New Roman" w:hAnsi="Times New Roman"/>
-          <w:sz w:val="24"/>
-          <w:szCs w:val="24"/>
-          <w:rtl w:val="0"/>
-        </w:rPr>
-        <w:t xml:space="preserve">The reason we wanted to explore this question was to determine if diesel was a practical alternative to gasoline when it comes to price. Gasoline is an essential good used by many individuals across the United States. Diesel is an essential good used primarily by trucks and semi-trucks. So while not used interchangeably, we expect that the two fuel types will have a strong correlation and follow a very similar pattern since they both react to the same economic and political factors. </w:t>
+        <w:ind w:left="0" w:firstLine="0"/>
+        <w:rPr>
+          <w:rFonts w:ascii="Times New Roman" w:cs="Times New Roman" w:eastAsia="Times New Roman" w:hAnsi="Times New Roman"/>
+          <w:sz w:val="24"/>
+          <w:szCs w:val="24"/>
+        </w:rPr>
+      </w:pPr>
+      <w:r>
+        <w:rPr>
+          <w:rFonts w:ascii="Times New Roman" w:cs="Times New Roman" w:eastAsia="Times New Roman" w:hAnsi="Times New Roman"/>
+          <w:sz w:val="24"/>
+          <w:szCs w:val="24"/>
+          <w:rtl w:val="0"/>
+        </w:rPr>
+        <w:t xml:space="preserve">The reason we wanted to explore this question was to determine if diesel was a practical alternative to gasoline when it comes to price. Gasoline is an essential good used by many individuals across the United States. </w:t>
+      </w:r>
+      <w:r>
+        <w:rPr>
+          <w:rFonts w:ascii="Times New Roman" w:cs="Times New Roman" w:eastAsia="Times New Roman" w:hAnsi="Times New Roman"/>
+          <w:sz w:val="24"/>
+          <w:szCs w:val="24"/>
+          <w:rtl w:val="0"/>
+        </w:rPr>
+        <w:t xml:space="preserve">Diesel is an essential good used primarily by trucks and semi-trucks</w:t>
+      </w:r>
+      <w:r>
+        <w:rPr>
+          <w:rFonts w:ascii="Times New Roman" w:cs="Times New Roman" w:eastAsia="Times New Roman" w:hAnsi="Times New Roman"/>
+          <w:sz w:val="24"/>
+          <w:szCs w:val="24"/>
+          <w:rtl w:val="0"/>
+        </w:rPr>
+        <w:t xml:space="preserve">. So while not used interchangeably, </w:t>
+      </w:r>
+      <w:r>
+        <w:rPr>
+          <w:rFonts w:ascii="Times New Roman" w:cs="Times New Roman" w:eastAsia="Times New Roman" w:hAnsi="Times New Roman"/>
+          <w:sz w:val="24"/>
+          <w:szCs w:val="24"/>
+          <w:rtl w:val="0"/>
+        </w:rPr>
+        <w:t xml:space="preserve">we expect that the two fuel types will have a strong correlation and follow a very similar pattern since they both react to the same economic and political factors. </w:t>
       </w:r>
     </w:p>
     <w:p>
@@ -1577,6 +1540,7 @@
     </w:p>
     <w:p>
       <w:pPr>
+        <w:ind w:left="0" w:firstLine="0"/>
         <w:rPr>
           <w:rFonts w:ascii="Times New Roman" w:cs="Times New Roman" w:eastAsia="Times New Roman" w:hAnsi="Times New Roman"/>
           <w:b w:val="1"/>
@@ -1737,12 +1701,12 @@
           <wp:inline distB="114300" distT="114300" distL="114300" distR="114300">
             <wp:extent cx="5943600" cy="1943100"/>
             <wp:effectExtent b="0" l="0" r="0" t="0"/>
-            <wp:docPr id="1" name="image2.png"/>
+            <wp:docPr id="9" name="image4.png"/>
             <a:graphic>
               <a:graphicData uri="http://schemas.openxmlformats.org/drawingml/2006/picture">
                 <pic:pic>
                   <pic:nvPicPr>
-                    <pic:cNvPr id="0" name="image2.png"/>
+                    <pic:cNvPr id="0" name="image4.png"/>
                     <pic:cNvPicPr preferRelativeResize="0"/>
                   </pic:nvPicPr>
                   <pic:blipFill>
@@ -1832,12 +1796,12 @@
           <wp:inline distB="114300" distT="114300" distL="114300" distR="114300">
             <wp:extent cx="5943600" cy="1905000"/>
             <wp:effectExtent b="0" l="0" r="0" t="0"/>
-            <wp:docPr id="2" name="image6.png"/>
+            <wp:docPr id="11" name="image2.png"/>
             <a:graphic>
               <a:graphicData uri="http://schemas.openxmlformats.org/drawingml/2006/picture">
                 <pic:pic>
                   <pic:nvPicPr>
-                    <pic:cNvPr id="0" name="image6.png"/>
+                    <pic:cNvPr id="0" name="image2.png"/>
                     <pic:cNvPicPr preferRelativeResize="0"/>
                   </pic:nvPicPr>
                   <pic:blipFill>
@@ -1912,12 +1876,12 @@
           <wp:inline distB="114300" distT="114300" distL="114300" distR="114300">
             <wp:extent cx="5943600" cy="2324100"/>
             <wp:effectExtent b="0" l="0" r="0" t="0"/>
-            <wp:docPr id="3" name="image4.png"/>
+            <wp:docPr id="10" name="image10.png"/>
             <a:graphic>
               <a:graphicData uri="http://schemas.openxmlformats.org/drawingml/2006/picture">
                 <pic:pic>
                   <pic:nvPicPr>
-                    <pic:cNvPr id="0" name="image4.png"/>
+                    <pic:cNvPr id="0" name="image10.png"/>
                     <pic:cNvPicPr preferRelativeResize="0"/>
                   </pic:nvPicPr>
                   <pic:blipFill>
@@ -2007,12 +1971,12 @@
           <wp:inline distB="114300" distT="114300" distL="114300" distR="114300">
             <wp:extent cx="5943600" cy="3251200"/>
             <wp:effectExtent b="0" l="0" r="0" t="0"/>
-            <wp:docPr id="11" name="image7.png"/>
+            <wp:docPr id="3" name="image9.png"/>
             <a:graphic>
               <a:graphicData uri="http://schemas.openxmlformats.org/drawingml/2006/picture">
                 <pic:pic>
                   <pic:nvPicPr>
-                    <pic:cNvPr id="0" name="image7.png"/>
+                    <pic:cNvPr id="0" name="image9.png"/>
                     <pic:cNvPicPr preferRelativeResize="0"/>
                   </pic:nvPicPr>
                   <pic:blipFill>
@@ -2102,12 +2066,12 @@
           <wp:inline distB="114300" distT="114300" distL="114300" distR="114300">
             <wp:extent cx="5943600" cy="3403600"/>
             <wp:effectExtent b="0" l="0" r="0" t="0"/>
-            <wp:docPr id="10" name="image9.png"/>
+            <wp:docPr id="8" name="image7.png"/>
             <a:graphic>
               <a:graphicData uri="http://schemas.openxmlformats.org/drawingml/2006/picture">
                 <pic:pic>
                   <pic:nvPicPr>
-                    <pic:cNvPr id="0" name="image9.png"/>
+                    <pic:cNvPr id="0" name="image7.png"/>
                     <pic:cNvPicPr preferRelativeResize="0"/>
                   </pic:nvPicPr>
                   <pic:blipFill>
@@ -2759,6 +2723,11 @@
         </w:rPr>
         <w:t xml:space="preserve">Acknowledgement of use of Generative AI Tools:</w:t>
       </w:r>
+      <w:r>
+        <w:rPr>
+          <w:rtl w:val="0"/>
+        </w:rPr>
+      </w:r>
     </w:p>
     <w:p>
       <w:pPr>
@@ -2812,6 +2781,11 @@
         </w:rPr>
         <w:t xml:space="preserve">OpenAI. (2025). ChatGPT (GPT-5) [Large language model]. Retrieved December 10, 2025, from https://chat.openai.com/</w:t>
       </w:r>
+      <w:r>
+        <w:rPr>
+          <w:rtl w:val="0"/>
+        </w:rPr>
+      </w:r>
     </w:p>
     <w:p>
       <w:pPr>
@@ -2884,7 +2858,6 @@
       </w:r>
     </w:p>
     <w:sectPr>
-      <w:type w:val="nextPage"/>
       <w:pgSz w:h="15840" w:w="12240" w:orient="portrait"/>
       <w:pgMar w:bottom="1440" w:top="1440" w:left="1440" w:right="1440" w:header="720" w:footer="720"/>
       <w:pgNumType w:start="1"/>

</xml_diff>